<commit_message>
Atualização dos Creates do Banco
</commit_message>
<xml_diff>
--- a/documentacao/6_requisitos.docx
+++ b/documentacao/6_requisitos.docx
@@ -764,7 +764,25 @@
           <w:sz w:val="24"/>
           <w:szCs w:val="24"/>
         </w:rPr>
-        <w:t>Ensino Médio Técnico| UTFPR | anual-bimestral</w:t>
+        <w:t>Ensino Médio Técnico</w:t>
+      </w:r>
+      <w:r>
+        <w:rPr>
+          <w:rFonts w:ascii="Arial" w:hAnsi="Arial" w:cs="Arial"/>
+          <w:b/>
+          <w:sz w:val="24"/>
+          <w:szCs w:val="24"/>
+        </w:rPr>
+        <w:t xml:space="preserve"> </w:t>
+      </w:r>
+      <w:r>
+        <w:rPr>
+          <w:rFonts w:ascii="Arial" w:hAnsi="Arial" w:cs="Arial"/>
+          <w:b/>
+          <w:sz w:val="24"/>
+          <w:szCs w:val="24"/>
+        </w:rPr>
+        <w:t>| UTFPR | anual-bimestral</w:t>
       </w:r>
     </w:p>
     <w:p>
@@ -1131,8 +1149,6 @@
         </w:rPr>
         <w:t xml:space="preserve">ciclo </w:t>
       </w:r>
-      <w:bookmarkStart w:id="0" w:name="_GoBack"/>
-      <w:bookmarkEnd w:id="0"/>
       <w:r>
         <w:rPr>
           <w:rFonts w:ascii="Arial" w:hAnsi="Arial" w:cs="Arial"/>
@@ -1732,6 +1748,275 @@
         </w:rPr>
         <w:t>- Notação assintótica</w:t>
       </w:r>
+    </w:p>
+    <w:p>
+      <w:pPr>
+        <w:pStyle w:val="PargrafodaLista"/>
+        <w:spacing w:after="0"/>
+        <w:ind w:left="1416"/>
+        <w:jc w:val="both"/>
+        <w:rPr>
+          <w:rFonts w:ascii="Arial" w:hAnsi="Arial" w:cs="Arial"/>
+          <w:sz w:val="24"/>
+          <w:szCs w:val="24"/>
+        </w:rPr>
+      </w:pPr>
+    </w:p>
+    <w:p>
+      <w:pPr>
+        <w:pStyle w:val="PargrafodaLista"/>
+        <w:numPr>
+          <w:ilvl w:val="0"/>
+          <w:numId w:val="4"/>
+        </w:numPr>
+        <w:spacing w:after="0"/>
+        <w:ind w:left="360"/>
+        <w:jc w:val="both"/>
+        <w:rPr>
+          <w:rFonts w:ascii="Arial" w:hAnsi="Arial" w:cs="Arial"/>
+          <w:sz w:val="24"/>
+          <w:szCs w:val="24"/>
+        </w:rPr>
+      </w:pPr>
+      <w:r>
+        <w:rPr>
+          <w:rFonts w:ascii="Arial" w:hAnsi="Arial" w:cs="Arial"/>
+          <w:sz w:val="24"/>
+          <w:szCs w:val="24"/>
+        </w:rPr>
+        <w:t xml:space="preserve">Um professor pode ser associado a mais de uma matéria e </w:t>
+      </w:r>
+      <w:r>
+        <w:rPr>
+          <w:rFonts w:ascii="Arial" w:hAnsi="Arial" w:cs="Arial"/>
+          <w:sz w:val="24"/>
+          <w:szCs w:val="24"/>
+        </w:rPr>
+        <w:t xml:space="preserve">devem ser associadas </w:t>
+      </w:r>
+      <w:r>
+        <w:rPr>
+          <w:rFonts w:ascii="Arial" w:hAnsi="Arial" w:cs="Arial"/>
+          <w:sz w:val="24"/>
+          <w:szCs w:val="24"/>
+        </w:rPr>
+        <w:t>todas as vezes que um professor lecionar uma disciplina</w:t>
+      </w:r>
+      <w:r>
+        <w:rPr>
+          <w:rFonts w:ascii="Arial" w:hAnsi="Arial" w:cs="Arial"/>
+          <w:sz w:val="24"/>
+          <w:szCs w:val="24"/>
+        </w:rPr>
+        <w:t>:</w:t>
+      </w:r>
+    </w:p>
+    <w:p>
+      <w:pPr>
+        <w:pStyle w:val="PargrafodaLista"/>
+        <w:spacing w:after="0"/>
+        <w:ind w:left="708"/>
+        <w:jc w:val="both"/>
+        <w:rPr>
+          <w:rFonts w:ascii="Arial" w:hAnsi="Arial" w:cs="Arial"/>
+          <w:sz w:val="24"/>
+          <w:szCs w:val="24"/>
+        </w:rPr>
+      </w:pPr>
+    </w:p>
+    <w:p>
+      <w:pPr>
+        <w:pStyle w:val="PargrafodaLista"/>
+        <w:spacing w:after="0"/>
+        <w:ind w:left="708"/>
+        <w:jc w:val="both"/>
+        <w:rPr>
+          <w:rFonts w:ascii="Arial" w:hAnsi="Arial" w:cs="Arial"/>
+          <w:sz w:val="24"/>
+          <w:szCs w:val="24"/>
+        </w:rPr>
+      </w:pPr>
+      <w:r>
+        <w:rPr>
+          <w:rFonts w:ascii="Arial" w:hAnsi="Arial" w:cs="Arial"/>
+          <w:sz w:val="24"/>
+          <w:szCs w:val="24"/>
+        </w:rPr>
+        <w:t>Lógica Matemática | 1 | 201</w:t>
+      </w:r>
+      <w:r>
+        <w:rPr>
+          <w:rFonts w:ascii="Arial" w:hAnsi="Arial" w:cs="Arial"/>
+          <w:sz w:val="24"/>
+          <w:szCs w:val="24"/>
+        </w:rPr>
+        <w:t>4.2</w:t>
+      </w:r>
+      <w:r>
+        <w:rPr>
+          <w:rFonts w:ascii="Arial" w:hAnsi="Arial" w:cs="Arial"/>
+          <w:sz w:val="24"/>
+          <w:szCs w:val="24"/>
+        </w:rPr>
+        <w:t xml:space="preserve"> | 5.8 | reprovado</w:t>
+      </w:r>
+    </w:p>
+    <w:p>
+      <w:pPr>
+        <w:pStyle w:val="PargrafodaLista"/>
+        <w:spacing w:after="0"/>
+        <w:ind w:left="708"/>
+        <w:jc w:val="both"/>
+        <w:rPr>
+          <w:rFonts w:ascii="Arial" w:hAnsi="Arial" w:cs="Arial"/>
+          <w:sz w:val="24"/>
+          <w:szCs w:val="24"/>
+        </w:rPr>
+      </w:pPr>
+      <w:r>
+        <w:rPr>
+          <w:rFonts w:ascii="Arial" w:hAnsi="Arial" w:cs="Arial"/>
+          <w:sz w:val="24"/>
+          <w:szCs w:val="24"/>
+        </w:rPr>
+        <w:t>Juliano Foleiss</w:t>
+      </w:r>
+    </w:p>
+    <w:p>
+      <w:pPr>
+        <w:pStyle w:val="PargrafodaLista"/>
+        <w:spacing w:after="0"/>
+        <w:ind w:left="708"/>
+        <w:jc w:val="both"/>
+        <w:rPr>
+          <w:rFonts w:ascii="Arial" w:hAnsi="Arial" w:cs="Arial"/>
+          <w:sz w:val="24"/>
+          <w:szCs w:val="24"/>
+        </w:rPr>
+      </w:pPr>
+    </w:p>
+    <w:p>
+      <w:pPr>
+        <w:pStyle w:val="PargrafodaLista"/>
+        <w:spacing w:after="0"/>
+        <w:ind w:left="708"/>
+        <w:jc w:val="both"/>
+        <w:rPr>
+          <w:rFonts w:ascii="Arial" w:hAnsi="Arial" w:cs="Arial"/>
+          <w:sz w:val="24"/>
+          <w:szCs w:val="24"/>
+        </w:rPr>
+      </w:pPr>
+      <w:r>
+        <w:rPr>
+          <w:rFonts w:ascii="Arial" w:hAnsi="Arial" w:cs="Arial"/>
+          <w:sz w:val="24"/>
+          <w:szCs w:val="24"/>
+        </w:rPr>
+        <w:t>Lógica Matemática | 1 | 201</w:t>
+      </w:r>
+      <w:r>
+        <w:rPr>
+          <w:rFonts w:ascii="Arial" w:hAnsi="Arial" w:cs="Arial"/>
+          <w:sz w:val="24"/>
+          <w:szCs w:val="24"/>
+        </w:rPr>
+        <w:t>5</w:t>
+      </w:r>
+      <w:r>
+        <w:rPr>
+          <w:rFonts w:ascii="Arial" w:hAnsi="Arial" w:cs="Arial"/>
+          <w:sz w:val="24"/>
+          <w:szCs w:val="24"/>
+        </w:rPr>
+        <w:t>.1</w:t>
+      </w:r>
+      <w:r>
+        <w:rPr>
+          <w:rFonts w:ascii="Arial" w:hAnsi="Arial" w:cs="Arial"/>
+          <w:sz w:val="24"/>
+          <w:szCs w:val="24"/>
+        </w:rPr>
+        <w:t xml:space="preserve"> | 6.2 | aprovado</w:t>
+      </w:r>
+    </w:p>
+    <w:p>
+      <w:pPr>
+        <w:pStyle w:val="PargrafodaLista"/>
+        <w:spacing w:after="0"/>
+        <w:ind w:left="708"/>
+        <w:jc w:val="both"/>
+        <w:rPr>
+          <w:rFonts w:ascii="Arial" w:hAnsi="Arial" w:cs="Arial"/>
+          <w:sz w:val="24"/>
+          <w:szCs w:val="24"/>
+        </w:rPr>
+      </w:pPr>
+      <w:r>
+        <w:rPr>
+          <w:rFonts w:ascii="Arial" w:hAnsi="Arial" w:cs="Arial"/>
+          <w:sz w:val="24"/>
+          <w:szCs w:val="24"/>
+        </w:rPr>
+        <w:t>Juliano Foleiss</w:t>
+      </w:r>
+    </w:p>
+    <w:p>
+      <w:pPr>
+        <w:pStyle w:val="PargrafodaLista"/>
+        <w:spacing w:after="0"/>
+        <w:ind w:left="708"/>
+        <w:jc w:val="both"/>
+        <w:rPr>
+          <w:rFonts w:ascii="Arial" w:hAnsi="Arial" w:cs="Arial"/>
+          <w:sz w:val="24"/>
+          <w:szCs w:val="24"/>
+        </w:rPr>
+      </w:pPr>
+    </w:p>
+    <w:p>
+      <w:pPr>
+        <w:pStyle w:val="PargrafodaLista"/>
+        <w:spacing w:after="0"/>
+        <w:ind w:left="708"/>
+        <w:jc w:val="both"/>
+        <w:rPr>
+          <w:rFonts w:ascii="Arial" w:hAnsi="Arial" w:cs="Arial"/>
+          <w:sz w:val="24"/>
+          <w:szCs w:val="24"/>
+        </w:rPr>
+      </w:pPr>
+      <w:r>
+        <w:rPr>
+          <w:rFonts w:ascii="Arial" w:hAnsi="Arial" w:cs="Arial"/>
+          <w:sz w:val="24"/>
+          <w:szCs w:val="24"/>
+        </w:rPr>
+        <w:t>Análise de Algoritmos | 4 | 2016.1 | 6.2 | aprovado</w:t>
+      </w:r>
+    </w:p>
+    <w:p>
+      <w:pPr>
+        <w:pStyle w:val="PargrafodaLista"/>
+        <w:spacing w:after="0"/>
+        <w:ind w:left="708"/>
+        <w:jc w:val="both"/>
+        <w:rPr>
+          <w:rFonts w:ascii="Arial" w:hAnsi="Arial" w:cs="Arial"/>
+          <w:sz w:val="24"/>
+          <w:szCs w:val="24"/>
+        </w:rPr>
+      </w:pPr>
+      <w:r>
+        <w:rPr>
+          <w:rFonts w:ascii="Arial" w:hAnsi="Arial" w:cs="Arial"/>
+          <w:sz w:val="24"/>
+          <w:szCs w:val="24"/>
+        </w:rPr>
+        <w:t>Juliano Foleiss</w:t>
+      </w:r>
+      <w:bookmarkStart w:id="0" w:name="_GoBack"/>
+      <w:bookmarkEnd w:id="0"/>
     </w:p>
     <w:sectPr>
       <w:pgSz w:w="11906" w:h="16838"/>

</xml_diff>